<commit_message>
changed internal name and regenerated pdf.
</commit_message>
<xml_diff>
--- a/docs/Reference Manual.docx
+++ b/docs/Reference Manual.docx
@@ -22,7 +22,13 @@
         <w:pStyle w:val="Title"/>
       </w:pPr>
       <w:r>
-        <w:t>Asim User Manual</w:t>
+        <w:t xml:space="preserve">Asim </w:t>
+      </w:r>
+      <w:r>
+        <w:t>Reference</w:t>
+      </w:r>
+      <w:r>
+        <w:t xml:space="preserve"> Manual</w:t>
       </w:r>
     </w:p>
     <w:p/>
@@ -2106,7 +2112,21 @@
                 <w:rStyle w:val="Hyperlink"/>
                 <w:noProof/>
               </w:rPr>
-              <w:t>Fuel Efficiency</w:t>
+              <w:t>Fuel E</w:t>
+            </w:r>
+            <w:r>
+              <w:rPr>
+                <w:rStyle w:val="Hyperlink"/>
+                <w:noProof/>
+              </w:rPr>
+              <w:t>f</w:t>
+            </w:r>
+            <w:r>
+              <w:rPr>
+                <w:rStyle w:val="Hyperlink"/>
+                <w:noProof/>
+              </w:rPr>
+              <w:t>ficiency</w:t>
             </w:r>
             <w:r>
               <w:rPr>
@@ -3751,14 +3771,27 @@
                               <w:r>
                                 <w:t xml:space="preserve">Figure </w:t>
                               </w:r>
-                              <w:fldSimple w:instr=" SEQ Figure \* ARABIC ">
-                                <w:r>
-                                  <w:rPr>
-                                    <w:noProof/>
-                                  </w:rPr>
-                                  <w:t>1</w:t>
-                                </w:r>
-                              </w:fldSimple>
+                              <w:r>
+                                <w:fldChar w:fldCharType="begin"/>
+                              </w:r>
+                              <w:r>
+                                <w:instrText xml:space="preserve"> SEQ Figure \* ARABIC </w:instrText>
+                              </w:r>
+                              <w:r>
+                                <w:fldChar w:fldCharType="separate"/>
+                              </w:r>
+                              <w:r>
+                                <w:rPr>
+                                  <w:noProof/>
+                                </w:rPr>
+                                <w:t>1</w:t>
+                              </w:r>
+                              <w:r>
+                                <w:rPr>
+                                  <w:noProof/>
+                                </w:rPr>
+                                <w:fldChar w:fldCharType="end"/>
+                              </w:r>
                               <w:r>
                                 <w:t xml:space="preserve"> Example text file</w:t>
                               </w:r>
@@ -3994,14 +4027,27 @@
                         <w:r>
                           <w:t xml:space="preserve">Figure </w:t>
                         </w:r>
-                        <w:fldSimple w:instr=" SEQ Figure \* ARABIC ">
-                          <w:r>
-                            <w:rPr>
-                              <w:noProof/>
-                            </w:rPr>
-                            <w:t>1</w:t>
-                          </w:r>
-                        </w:fldSimple>
+                        <w:r>
+                          <w:fldChar w:fldCharType="begin"/>
+                        </w:r>
+                        <w:r>
+                          <w:instrText xml:space="preserve"> SEQ Figure \* ARABIC </w:instrText>
+                        </w:r>
+                        <w:r>
+                          <w:fldChar w:fldCharType="separate"/>
+                        </w:r>
+                        <w:r>
+                          <w:rPr>
+                            <w:noProof/>
+                          </w:rPr>
+                          <w:t>1</w:t>
+                        </w:r>
+                        <w:r>
+                          <w:rPr>
+                            <w:noProof/>
+                          </w:rPr>
+                          <w:fldChar w:fldCharType="end"/>
+                        </w:r>
                         <w:r>
                           <w:t xml:space="preserve"> Example text file</w:t>
                         </w:r>
@@ -10586,14 +10632,27 @@
       <w:r>
         <w:t xml:space="preserve">Figure </w:t>
       </w:r>
-      <w:fldSimple w:instr=" SEQ Figure \* ARABIC ">
-        <w:r>
-          <w:rPr>
-            <w:noProof/>
-          </w:rPr>
-          <w:t>2</w:t>
-        </w:r>
-      </w:fldSimple>
+      <w:r>
+        <w:fldChar w:fldCharType="begin"/>
+      </w:r>
+      <w:r>
+        <w:instrText xml:space="preserve"> SEQ Figure \* ARABIC </w:instrText>
+      </w:r>
+      <w:r>
+        <w:fldChar w:fldCharType="separate"/>
+      </w:r>
+      <w:r>
+        <w:rPr>
+          <w:noProof/>
+        </w:rPr>
+        <w:t>2</w:t>
+      </w:r>
+      <w:r>
+        <w:rPr>
+          <w:noProof/>
+        </w:rPr>
+        <w:fldChar w:fldCharType="end"/>
+      </w:r>
       <w:r>
         <w:t xml:space="preserve"> How to start </w:t>
       </w:r>
@@ -12786,14 +12845,27 @@
                               <w:r>
                                 <w:t xml:space="preserve">Figure </w:t>
                               </w:r>
-                              <w:fldSimple w:instr=" SEQ Figure \* ARABIC ">
-                                <w:r>
-                                  <w:rPr>
-                                    <w:noProof/>
-                                  </w:rPr>
-                                  <w:t>3</w:t>
-                                </w:r>
-                              </w:fldSimple>
+                              <w:r>
+                                <w:fldChar w:fldCharType="begin"/>
+                              </w:r>
+                              <w:r>
+                                <w:instrText xml:space="preserve"> SEQ Figure \* ARABIC </w:instrText>
+                              </w:r>
+                              <w:r>
+                                <w:fldChar w:fldCharType="separate"/>
+                              </w:r>
+                              <w:r>
+                                <w:rPr>
+                                  <w:noProof/>
+                                </w:rPr>
+                                <w:t>3</w:t>
+                              </w:r>
+                              <w:r>
+                                <w:rPr>
+                                  <w:noProof/>
+                                </w:rPr>
+                                <w:fldChar w:fldCharType="end"/>
+                              </w:r>
                               <w:r>
                                 <w:t xml:space="preserve"> Sample variable scaling</w:t>
                               </w:r>
@@ -13132,14 +13204,27 @@
                         <w:r>
                           <w:t xml:space="preserve">Figure </w:t>
                         </w:r>
-                        <w:fldSimple w:instr=" SEQ Figure \* ARABIC ">
-                          <w:r>
-                            <w:rPr>
-                              <w:noProof/>
-                            </w:rPr>
-                            <w:t>3</w:t>
-                          </w:r>
-                        </w:fldSimple>
+                        <w:r>
+                          <w:fldChar w:fldCharType="begin"/>
+                        </w:r>
+                        <w:r>
+                          <w:instrText xml:space="preserve"> SEQ Figure \* ARABIC </w:instrText>
+                        </w:r>
+                        <w:r>
+                          <w:fldChar w:fldCharType="separate"/>
+                        </w:r>
+                        <w:r>
+                          <w:rPr>
+                            <w:noProof/>
+                          </w:rPr>
+                          <w:t>3</w:t>
+                        </w:r>
+                        <w:r>
+                          <w:rPr>
+                            <w:noProof/>
+                          </w:rPr>
+                          <w:fldChar w:fldCharType="end"/>
+                        </w:r>
                         <w:r>
                           <w:t xml:space="preserve"> Sample variable scaling</w:t>
                         </w:r>
@@ -14535,14 +14620,27 @@
       <w:r>
         <w:t xml:space="preserve">Figure </w:t>
       </w:r>
-      <w:fldSimple w:instr=" SEQ Figure \* ARABIC ">
-        <w:r>
-          <w:rPr>
-            <w:noProof/>
-          </w:rPr>
-          <w:t>4</w:t>
-        </w:r>
-      </w:fldSimple>
+      <w:r>
+        <w:fldChar w:fldCharType="begin"/>
+      </w:r>
+      <w:r>
+        <w:instrText xml:space="preserve"> SEQ Figure \* ARABIC </w:instrText>
+      </w:r>
+      <w:r>
+        <w:fldChar w:fldCharType="separate"/>
+      </w:r>
+      <w:r>
+        <w:rPr>
+          <w:noProof/>
+        </w:rPr>
+        <w:t>4</w:t>
+      </w:r>
+      <w:r>
+        <w:rPr>
+          <w:noProof/>
+        </w:rPr>
+        <w:fldChar w:fldCharType="end"/>
+      </w:r>
       <w:r>
         <w:t xml:space="preserve"> Sample Generator Fuel Efficiency</w:t>
       </w:r>
@@ -14874,14 +14972,27 @@
       <w:r>
         <w:t xml:space="preserve">Figure </w:t>
       </w:r>
-      <w:fldSimple w:instr=" SEQ Figure \* ARABIC ">
-        <w:r>
-          <w:rPr>
-            <w:noProof/>
-          </w:rPr>
-          <w:t>5</w:t>
-        </w:r>
-      </w:fldSimple>
+      <w:r>
+        <w:fldChar w:fldCharType="begin"/>
+      </w:r>
+      <w:r>
+        <w:instrText xml:space="preserve"> SEQ Figure \* ARABIC </w:instrText>
+      </w:r>
+      <w:r>
+        <w:fldChar w:fldCharType="separate"/>
+      </w:r>
+      <w:r>
+        <w:rPr>
+          <w:noProof/>
+        </w:rPr>
+        <w:t>5</w:t>
+      </w:r>
+      <w:r>
+        <w:rPr>
+          <w:noProof/>
+        </w:rPr>
+        <w:fldChar w:fldCharType="end"/>
+      </w:r>
       <w:r>
         <w:t xml:space="preserve"> Sample Fuel Efficiency Points</w:t>
       </w:r>
@@ -15473,13 +15584,7 @@
                   <w:rPr>
                     <w:rFonts w:ascii="Cambria Math" w:hAnsi="Cambria Math"/>
                   </w:rPr>
-                  <m:t>C=m</m:t>
-                </m:r>
-                <m:r>
-                  <w:rPr>
-                    <w:rFonts w:ascii="Cambria Math" w:hAnsi="Cambria Math"/>
-                  </w:rPr>
-                  <m:t>(L-</m:t>
+                  <m:t>C=m(L-</m:t>
                 </m:r>
                 <m:sSub>
                   <m:sSubPr>
@@ -15511,13 +15616,7 @@
                   <w:rPr>
                     <w:rFonts w:ascii="Cambria Math" w:hAnsi="Cambria Math"/>
                   </w:rPr>
-                  <m:t>)</m:t>
-                </m:r>
-                <m:r>
-                  <w:rPr>
-                    <w:rFonts w:ascii="Cambria Math" w:hAnsi="Cambria Math"/>
-                  </w:rPr>
-                  <m:t>+</m:t>
+                  <m:t>)+</m:t>
                 </m:r>
                 <m:sSub>
                   <m:sSubPr>
@@ -17316,14 +17415,27 @@
                                   <w:r>
                                     <w:t xml:space="preserve">Figure </w:t>
                                   </w:r>
-                                  <w:fldSimple w:instr=" SEQ Figure \* ARABIC ">
-                                    <w:r>
-                                      <w:rPr>
-                                        <w:noProof/>
-                                      </w:rPr>
-                                      <w:t>6</w:t>
-                                    </w:r>
-                                  </w:fldSimple>
+                                  <w:r>
+                                    <w:fldChar w:fldCharType="begin"/>
+                                  </w:r>
+                                  <w:r>
+                                    <w:instrText xml:space="preserve"> SEQ Figure \* ARABIC </w:instrText>
+                                  </w:r>
+                                  <w:r>
+                                    <w:fldChar w:fldCharType="separate"/>
+                                  </w:r>
+                                  <w:r>
+                                    <w:rPr>
+                                      <w:noProof/>
+                                    </w:rPr>
+                                    <w:t>6</w:t>
+                                  </w:r>
+                                  <w:r>
+                                    <w:rPr>
+                                      <w:noProof/>
+                                    </w:rPr>
+                                    <w:fldChar w:fldCharType="end"/>
+                                  </w:r>
                                   <w:r>
                                     <w:t xml:space="preserve"> GenCfgSet Filter characteristics</w:t>
                                   </w:r>
@@ -17364,14 +17476,27 @@
                             <w:r>
                               <w:t xml:space="preserve">Figure </w:t>
                             </w:r>
-                            <w:fldSimple w:instr=" SEQ Figure \* ARABIC ">
-                              <w:r>
-                                <w:rPr>
-                                  <w:noProof/>
-                                </w:rPr>
-                                <w:t>6</w:t>
-                              </w:r>
-                            </w:fldSimple>
+                            <w:r>
+                              <w:fldChar w:fldCharType="begin"/>
+                            </w:r>
+                            <w:r>
+                              <w:instrText xml:space="preserve"> SEQ Figure \* ARABIC </w:instrText>
+                            </w:r>
+                            <w:r>
+                              <w:fldChar w:fldCharType="separate"/>
+                            </w:r>
+                            <w:r>
+                              <w:rPr>
+                                <w:noProof/>
+                              </w:rPr>
+                              <w:t>6</w:t>
+                            </w:r>
+                            <w:r>
+                              <w:rPr>
+                                <w:noProof/>
+                              </w:rPr>
+                              <w:fldChar w:fldCharType="end"/>
+                            </w:r>
                             <w:r>
                               <w:t xml:space="preserve"> GenCfgSet Filter characteristics</w:t>
                             </w:r>
@@ -24930,7 +25055,7 @@
       <w:rPr>
         <w:noProof/>
       </w:rPr>
-      <w:t>21</w:t>
+      <w:t>19</w:t>
     </w:r>
     <w:r>
       <w:fldChar w:fldCharType="end"/>
@@ -25079,14 +25204,14 @@
         <v:path o:extrusionok="f" gradientshapeok="t" o:connecttype="rect"/>
         <o:lock v:ext="edit" aspectratio="t"/>
       </v:shapetype>
-      <v:shape id="_x0000_i1040" type="#_x0000_t75" style="width:11.25pt;height:11.25pt" o:bullet="t">
+      <v:shape id="_x0000_i1030" type="#_x0000_t75" style="width:11.25pt;height:11.25pt" o:bullet="t">
         <v:imagedata r:id="rId1" o:title="mso28E6"/>
       </v:shape>
     </w:pict>
   </w:numPicBullet>
   <w:numPicBullet w:numPicBulletId="1">
     <w:pict>
-      <v:shape id="_x0000_i1041" type="#_x0000_t75" style="width:151.5pt;height:162.75pt" o:bullet="t">
+      <v:shape id="_x0000_i1031" type="#_x0000_t75" style="width:151.5pt;height:162.75pt" o:bullet="t">
         <v:imagedata r:id="rId2" o:title="warn"/>
       </v:shape>
     </w:pict>
@@ -30933,11 +31058,11 @@
           <c:showPercent val="0"/>
           <c:showBubbleSize val="0"/>
         </c:dLbls>
-        <c:axId val="1135247840"/>
-        <c:axId val="1135248928"/>
+        <c:axId val="182432736"/>
+        <c:axId val="256829168"/>
       </c:scatterChart>
       <c:valAx>
-        <c:axId val="1135247840"/>
+        <c:axId val="182432736"/>
         <c:scaling>
           <c:orientation val="minMax"/>
           <c:max val="1"/>
@@ -30949,12 +31074,12 @@
         <c:majorTickMark val="out"/>
         <c:minorTickMark val="none"/>
         <c:tickLblPos val="nextTo"/>
-        <c:crossAx val="1135248928"/>
+        <c:crossAx val="256829168"/>
         <c:crosses val="autoZero"/>
         <c:crossBetween val="midCat"/>
       </c:valAx>
       <c:valAx>
-        <c:axId val="1135248928"/>
+        <c:axId val="256829168"/>
         <c:scaling>
           <c:orientation val="minMax"/>
         </c:scaling>
@@ -30965,7 +31090,7 @@
         <c:majorTickMark val="out"/>
         <c:minorTickMark val="none"/>
         <c:tickLblPos val="nextTo"/>
-        <c:crossAx val="1135247840"/>
+        <c:crossAx val="182432736"/>
         <c:crosses val="autoZero"/>
         <c:crossBetween val="midCat"/>
       </c:valAx>
@@ -31270,7 +31395,7 @@
 </file>
 
 <file path=customXml/itemProps1.xml><?xml version="1.0" encoding="utf-8"?>
-<ds:datastoreItem xmlns:ds="http://schemas.openxmlformats.org/officeDocument/2006/customXml" ds:itemID="{21E48FE8-1C7A-4168-9BE7-D693D1D67695}">
+<ds:datastoreItem xmlns:ds="http://schemas.openxmlformats.org/officeDocument/2006/customXml" ds:itemID="{BF023EE1-AF21-47E8-90D9-C55DC53813FE}">
   <ds:schemaRefs>
     <ds:schemaRef ds:uri="http://schemas.openxmlformats.org/officeDocument/2006/bibliography"/>
   </ds:schemaRefs>

</xml_diff>

<commit_message>
updated doco for solar controller changes PWCSLMS-63 & PWCSLMS-64
</commit_message>
<xml_diff>
--- a/docs/Reference Manual.docx
+++ b/docs/Reference Manual.docx
@@ -2246,7 +2246,7 @@
                 <w:noProof/>
                 <w:webHidden/>
               </w:rPr>
-              <w:t>15</w:t>
+              <w:t>16</w:t>
             </w:r>
             <w:r>
               <w:rPr>
@@ -4491,27 +4491,14 @@
                               <w:r>
                                 <w:t xml:space="preserve">Figure </w:t>
                               </w:r>
-                              <w:r>
-                                <w:fldChar w:fldCharType="begin"/>
-                              </w:r>
-                              <w:r>
-                                <w:instrText xml:space="preserve"> SEQ Figure \* ARABIC </w:instrText>
-                              </w:r>
-                              <w:r>
-                                <w:fldChar w:fldCharType="separate"/>
-                              </w:r>
-                              <w:r>
-                                <w:rPr>
-                                  <w:noProof/>
-                                </w:rPr>
-                                <w:t>1</w:t>
-                              </w:r>
-                              <w:r>
-                                <w:rPr>
-                                  <w:noProof/>
-                                </w:rPr>
-                                <w:fldChar w:fldCharType="end"/>
-                              </w:r>
+                              <w:fldSimple w:instr=" SEQ Figure \* ARABIC ">
+                                <w:r>
+                                  <w:rPr>
+                                    <w:noProof/>
+                                  </w:rPr>
+                                  <w:t>1</w:t>
+                                </w:r>
+                              </w:fldSimple>
                               <w:r>
                                 <w:t xml:space="preserve"> Example text file</w:t>
                               </w:r>
@@ -4747,27 +4734,14 @@
                         <w:r>
                           <w:t xml:space="preserve">Figure </w:t>
                         </w:r>
-                        <w:r>
-                          <w:fldChar w:fldCharType="begin"/>
-                        </w:r>
-                        <w:r>
-                          <w:instrText xml:space="preserve"> SEQ Figure \* ARABIC </w:instrText>
-                        </w:r>
-                        <w:r>
-                          <w:fldChar w:fldCharType="separate"/>
-                        </w:r>
-                        <w:r>
-                          <w:rPr>
-                            <w:noProof/>
-                          </w:rPr>
-                          <w:t>1</w:t>
-                        </w:r>
-                        <w:r>
-                          <w:rPr>
-                            <w:noProof/>
-                          </w:rPr>
-                          <w:fldChar w:fldCharType="end"/>
-                        </w:r>
+                        <w:fldSimple w:instr=" SEQ Figure \* ARABIC ">
+                          <w:r>
+                            <w:rPr>
+                              <w:noProof/>
+                            </w:rPr>
+                            <w:t>1</w:t>
+                          </w:r>
+                        </w:fldSimple>
                         <w:r>
                           <w:t xml:space="preserve"> Example text file</w:t>
                         </w:r>
@@ -12435,27 +12409,14 @@
       <w:r>
         <w:t xml:space="preserve">Figure </w:t>
       </w:r>
-      <w:r>
-        <w:fldChar w:fldCharType="begin"/>
-      </w:r>
-      <w:r>
-        <w:instrText xml:space="preserve"> SEQ Figure \* ARABIC </w:instrText>
-      </w:r>
-      <w:r>
-        <w:fldChar w:fldCharType="separate"/>
-      </w:r>
-      <w:r>
-        <w:rPr>
-          <w:noProof/>
-        </w:rPr>
-        <w:t>2</w:t>
-      </w:r>
-      <w:r>
-        <w:rPr>
-          <w:noProof/>
-        </w:rPr>
-        <w:fldChar w:fldCharType="end"/>
-      </w:r>
+      <w:fldSimple w:instr=" SEQ Figure \* ARABIC ">
+        <w:r>
+          <w:rPr>
+            <w:noProof/>
+          </w:rPr>
+          <w:t>2</w:t>
+        </w:r>
+      </w:fldSimple>
       <w:r>
         <w:t xml:space="preserve"> How to start </w:t>
       </w:r>
@@ -16880,27 +16841,14 @@
                               <w:r>
                                 <w:t xml:space="preserve">Figure </w:t>
                               </w:r>
-                              <w:r>
-                                <w:fldChar w:fldCharType="begin"/>
-                              </w:r>
-                              <w:r>
-                                <w:instrText xml:space="preserve"> SEQ Figure \* ARABIC </w:instrText>
-                              </w:r>
-                              <w:r>
-                                <w:fldChar w:fldCharType="separate"/>
-                              </w:r>
-                              <w:r>
-                                <w:rPr>
-                                  <w:noProof/>
-                                </w:rPr>
-                                <w:t>3</w:t>
-                              </w:r>
-                              <w:r>
-                                <w:rPr>
-                                  <w:noProof/>
-                                </w:rPr>
-                                <w:fldChar w:fldCharType="end"/>
-                              </w:r>
+                              <w:fldSimple w:instr=" SEQ Figure \* ARABIC ">
+                                <w:r>
+                                  <w:rPr>
+                                    <w:noProof/>
+                                  </w:rPr>
+                                  <w:t>3</w:t>
+                                </w:r>
+                              </w:fldSimple>
                               <w:r>
                                 <w:t xml:space="preserve"> Sample variable scaling</w:t>
                               </w:r>
@@ -17352,27 +17300,14 @@
                         <w:r>
                           <w:t xml:space="preserve">Figure </w:t>
                         </w:r>
-                        <w:r>
-                          <w:fldChar w:fldCharType="begin"/>
-                        </w:r>
-                        <w:r>
-                          <w:instrText xml:space="preserve"> SEQ Figure \* ARABIC </w:instrText>
-                        </w:r>
-                        <w:r>
-                          <w:fldChar w:fldCharType="separate"/>
-                        </w:r>
-                        <w:r>
-                          <w:rPr>
-                            <w:noProof/>
-                          </w:rPr>
-                          <w:t>3</w:t>
-                        </w:r>
-                        <w:r>
-                          <w:rPr>
-                            <w:noProof/>
-                          </w:rPr>
-                          <w:fldChar w:fldCharType="end"/>
-                        </w:r>
+                        <w:fldSimple w:instr=" SEQ Figure \* ARABIC ">
+                          <w:r>
+                            <w:rPr>
+                              <w:noProof/>
+                            </w:rPr>
+                            <w:t>3</w:t>
+                          </w:r>
+                        </w:fldSimple>
                         <w:r>
                           <w:t xml:space="preserve"> Sample variable scaling</w:t>
                         </w:r>
@@ -18370,19 +18305,7 @@
         </w:numPr>
       </w:pPr>
       <w:r>
-        <w:t xml:space="preserve">Limit </w:t>
-      </w:r>
-      <w:r>
-        <w:t xml:space="preserve">solar setpoint </w:t>
-      </w:r>
-      <w:r>
-        <w:t xml:space="preserve">to </w:t>
-      </w:r>
-      <w:r>
-        <w:t xml:space="preserve">available solar </w:t>
-      </w:r>
-      <w:r>
-        <w:t>power</w:t>
+        <w:t>Quantize solar setpoint to discrete steps of PvStepP, if set</w:t>
       </w:r>
     </w:p>
     <w:p>
@@ -18666,13 +18589,43 @@
         </w:tc>
       </w:tr>
     </w:tbl>
-    <w:p/>
     <w:p>
       <w:pPr>
+        <w:pStyle w:val="IndexHeading"/>
+      </w:pPr>
+      <w:r>
+        <w:t>Discrete Output Steps</w:t>
+      </w:r>
+    </w:p>
+    <w:p>
+      <w:pPr>
+        <w:spacing w:before="240"/>
+      </w:pPr>
+      <w:r>
+        <w:t xml:space="preserve">If PvStepP is set to a value of 1 or greater, the solar setpoint will be quantized in discrete steps of PvStepP.  For example, if </w:t>
+      </w:r>
+      <w:r>
+        <w:t>PvStepP</w:t>
+      </w:r>
+      <w:r>
+        <w:t xml:space="preserve"> is 10, values of PvSetP will only be 0, 10, 20, etc.</w:t>
+      </w:r>
+    </w:p>
+    <w:p>
+      <w:pPr>
+        <w:spacing w:before="240"/>
+      </w:pPr>
+      <w:r>
+        <w:t>If PvStepT is set to a value of 1 or greater in addition to PvStepP, then the solar setpoint will not change more than once in PvStepT seconds.</w:t>
+      </w:r>
+    </w:p>
+    <w:p>
+      <w:pPr>
         <w:pStyle w:val="Heading3"/>
       </w:pPr>
       <w:bookmarkStart w:id="59" w:name="_Toc374518690"/>
       <w:r>
+        <w:lastRenderedPageBreak/>
         <w:t>Fuel Efficiency</w:t>
       </w:r>
       <w:bookmarkEnd w:id="59"/>
@@ -18703,7 +18656,6 @@
           <w:noProof/>
           <w:lang w:eastAsia="en-AU"/>
         </w:rPr>
-        <w:lastRenderedPageBreak/>
         <w:drawing>
           <wp:inline distT="0" distB="0" distL="0" distR="0" wp14:anchorId="1F911F47" wp14:editId="6549D84F">
             <wp:extent cx="4710113" cy="2743200"/>
@@ -18727,27 +18679,14 @@
       <w:r>
         <w:t xml:space="preserve">Figure </w:t>
       </w:r>
-      <w:r>
-        <w:fldChar w:fldCharType="begin"/>
-      </w:r>
-      <w:r>
-        <w:instrText xml:space="preserve"> SEQ Figure \* ARABIC </w:instrText>
-      </w:r>
-      <w:r>
-        <w:fldChar w:fldCharType="separate"/>
-      </w:r>
-      <w:r>
-        <w:rPr>
-          <w:noProof/>
-        </w:rPr>
-        <w:t>4</w:t>
-      </w:r>
-      <w:r>
-        <w:rPr>
-          <w:noProof/>
-        </w:rPr>
-        <w:fldChar w:fldCharType="end"/>
-      </w:r>
+      <w:fldSimple w:instr=" SEQ Figure \* ARABIC ">
+        <w:r>
+          <w:rPr>
+            <w:noProof/>
+          </w:rPr>
+          <w:t>4</w:t>
+        </w:r>
+      </w:fldSimple>
       <w:r>
         <w:t xml:space="preserve"> Sample Generator Fuel Efficiency</w:t>
       </w:r>
@@ -19079,27 +19018,14 @@
       <w:r>
         <w:t xml:space="preserve">Figure </w:t>
       </w:r>
-      <w:r>
-        <w:fldChar w:fldCharType="begin"/>
-      </w:r>
-      <w:r>
-        <w:instrText xml:space="preserve"> SEQ Figure \* ARABIC </w:instrText>
-      </w:r>
-      <w:r>
-        <w:fldChar w:fldCharType="separate"/>
-      </w:r>
-      <w:r>
-        <w:rPr>
-          <w:noProof/>
-        </w:rPr>
-        <w:t>5</w:t>
-      </w:r>
-      <w:r>
-        <w:rPr>
-          <w:noProof/>
-        </w:rPr>
-        <w:fldChar w:fldCharType="end"/>
-      </w:r>
+      <w:fldSimple w:instr=" SEQ Figure \* ARABIC ">
+        <w:r>
+          <w:rPr>
+            <w:noProof/>
+          </w:rPr>
+          <w:t>5</w:t>
+        </w:r>
+      </w:fldSimple>
       <w:r>
         <w:t xml:space="preserve"> Sample Fuel Efficiency Points</w:t>
       </w:r>
@@ -22443,27 +22369,14 @@
                                   <w:r>
                                     <w:t xml:space="preserve">Figure </w:t>
                                   </w:r>
-                                  <w:r>
-                                    <w:fldChar w:fldCharType="begin"/>
-                                  </w:r>
-                                  <w:r>
-                                    <w:instrText xml:space="preserve"> SEQ Figure \* ARABIC </w:instrText>
-                                  </w:r>
-                                  <w:r>
-                                    <w:fldChar w:fldCharType="separate"/>
-                                  </w:r>
-                                  <w:r>
-                                    <w:rPr>
-                                      <w:noProof/>
-                                    </w:rPr>
-                                    <w:t>6</w:t>
-                                  </w:r>
-                                  <w:r>
-                                    <w:rPr>
-                                      <w:noProof/>
-                                    </w:rPr>
-                                    <w:fldChar w:fldCharType="end"/>
-                                  </w:r>
+                                  <w:fldSimple w:instr=" SEQ Figure \* ARABIC ">
+                                    <w:r>
+                                      <w:rPr>
+                                        <w:noProof/>
+                                      </w:rPr>
+                                      <w:t>6</w:t>
+                                    </w:r>
+                                  </w:fldSimple>
                                   <w:r>
                                     <w:t xml:space="preserve"> GenCfgSet Filter characteristics</w:t>
                                   </w:r>
@@ -22504,27 +22417,14 @@
                             <w:r>
                               <w:t xml:space="preserve">Figure </w:t>
                             </w:r>
-                            <w:r>
-                              <w:fldChar w:fldCharType="begin"/>
-                            </w:r>
-                            <w:r>
-                              <w:instrText xml:space="preserve"> SEQ Figure \* ARABIC </w:instrText>
-                            </w:r>
-                            <w:r>
-                              <w:fldChar w:fldCharType="separate"/>
-                            </w:r>
-                            <w:r>
-                              <w:rPr>
-                                <w:noProof/>
-                              </w:rPr>
-                              <w:t>6</w:t>
-                            </w:r>
-                            <w:r>
-                              <w:rPr>
-                                <w:noProof/>
-                              </w:rPr>
-                              <w:fldChar w:fldCharType="end"/>
-                            </w:r>
+                            <w:fldSimple w:instr=" SEQ Figure \* ARABIC ">
+                              <w:r>
+                                <w:rPr>
+                                  <w:noProof/>
+                                </w:rPr>
+                                <w:t>6</w:t>
+                              </w:r>
+                            </w:fldSimple>
                             <w:r>
                               <w:t xml:space="preserve"> GenCfgSet Filter characteristics</w:t>
                             </w:r>
@@ -24808,27 +24708,14 @@
       <w:r>
         <w:t xml:space="preserve">Figure </w:t>
       </w:r>
-      <w:r>
-        <w:fldChar w:fldCharType="begin"/>
-      </w:r>
-      <w:r>
-        <w:instrText xml:space="preserve"> SEQ Figure \* ARABIC </w:instrText>
-      </w:r>
-      <w:r>
-        <w:fldChar w:fldCharType="separate"/>
-      </w:r>
-      <w:r>
-        <w:rPr>
-          <w:noProof/>
-        </w:rPr>
-        <w:t>7</w:t>
-      </w:r>
-      <w:r>
-        <w:rPr>
-          <w:noProof/>
-        </w:rPr>
-        <w:fldChar w:fldCharType="end"/>
-      </w:r>
+      <w:fldSimple w:instr=" SEQ Figure \* ARABIC ">
+        <w:r>
+          <w:rPr>
+            <w:noProof/>
+          </w:rPr>
+          <w:t>7</w:t>
+        </w:r>
+      </w:fldSimple>
       <w:bookmarkEnd w:id="71"/>
       <w:r>
         <w:t xml:space="preserve"> </w:t>
@@ -26568,27 +26455,14 @@
                               <w:r>
                                 <w:t xml:space="preserve">Figure </w:t>
                               </w:r>
-                              <w:r>
-                                <w:fldChar w:fldCharType="begin"/>
-                              </w:r>
-                              <w:r>
-                                <w:instrText xml:space="preserve"> SEQ Figure \* ARABIC </w:instrText>
-                              </w:r>
-                              <w:r>
-                                <w:fldChar w:fldCharType="separate"/>
-                              </w:r>
-                              <w:r>
-                                <w:rPr>
-                                  <w:noProof/>
-                                </w:rPr>
-                                <w:t>8</w:t>
-                              </w:r>
-                              <w:r>
-                                <w:rPr>
-                                  <w:noProof/>
-                                </w:rPr>
-                                <w:fldChar w:fldCharType="end"/>
-                              </w:r>
+                              <w:fldSimple w:instr=" SEQ Figure \* ARABIC ">
+                                <w:r>
+                                  <w:rPr>
+                                    <w:noProof/>
+                                  </w:rPr>
+                                  <w:t>8</w:t>
+                                </w:r>
+                              </w:fldSimple>
                               <w:r>
                                 <w:t xml:space="preserve"> File ‘rte.csv’</w:t>
                               </w:r>
@@ -26681,27 +26555,14 @@
                         <w:r>
                           <w:t xml:space="preserve">Figure </w:t>
                         </w:r>
-                        <w:r>
-                          <w:fldChar w:fldCharType="begin"/>
-                        </w:r>
-                        <w:r>
-                          <w:instrText xml:space="preserve"> SEQ Figure \* ARABIC </w:instrText>
-                        </w:r>
-                        <w:r>
-                          <w:fldChar w:fldCharType="separate"/>
-                        </w:r>
-                        <w:r>
-                          <w:rPr>
-                            <w:noProof/>
-                          </w:rPr>
-                          <w:t>8</w:t>
-                        </w:r>
-                        <w:r>
-                          <w:rPr>
-                            <w:noProof/>
-                          </w:rPr>
-                          <w:fldChar w:fldCharType="end"/>
-                        </w:r>
+                        <w:fldSimple w:instr=" SEQ Figure \* ARABIC ">
+                          <w:r>
+                            <w:rPr>
+                              <w:noProof/>
+                            </w:rPr>
+                            <w:t>8</w:t>
+                          </w:r>
+                        </w:fldSimple>
                         <w:r>
                           <w:t xml:space="preserve"> File ‘rte.csv’</w:t>
                         </w:r>
@@ -26852,27 +26713,14 @@
                               <w:r>
                                 <w:t xml:space="preserve">Figure </w:t>
                               </w:r>
-                              <w:r>
-                                <w:fldChar w:fldCharType="begin"/>
-                              </w:r>
-                              <w:r>
-                                <w:instrText xml:space="preserve"> SEQ Figure \* ARABIC </w:instrText>
-                              </w:r>
-                              <w:r>
-                                <w:fldChar w:fldCharType="separate"/>
-                              </w:r>
-                              <w:r>
-                                <w:rPr>
-                                  <w:noProof/>
-                                </w:rPr>
-                                <w:t>9</w:t>
-                              </w:r>
-                              <w:r>
-                                <w:rPr>
-                                  <w:noProof/>
-                                </w:rPr>
-                                <w:fldChar w:fldCharType="end"/>
-                              </w:r>
+                              <w:fldSimple w:instr=" SEQ Figure \* ARABIC ">
+                                <w:r>
+                                  <w:rPr>
+                                    <w:noProof/>
+                                  </w:rPr>
+                                  <w:t>9</w:t>
+                                </w:r>
+                              </w:fldSimple>
                               <w:r>
                                 <w:t xml:space="preserve"> File ‘rte.txt’</w:t>
                               </w:r>
@@ -26936,27 +26784,14 @@
                         <w:r>
                           <w:t xml:space="preserve">Figure </w:t>
                         </w:r>
-                        <w:r>
-                          <w:fldChar w:fldCharType="begin"/>
-                        </w:r>
-                        <w:r>
-                          <w:instrText xml:space="preserve"> SEQ Figure \* ARABIC </w:instrText>
-                        </w:r>
-                        <w:r>
-                          <w:fldChar w:fldCharType="separate"/>
-                        </w:r>
-                        <w:r>
-                          <w:rPr>
-                            <w:noProof/>
-                          </w:rPr>
-                          <w:t>9</w:t>
-                        </w:r>
-                        <w:r>
-                          <w:rPr>
-                            <w:noProof/>
-                          </w:rPr>
-                          <w:fldChar w:fldCharType="end"/>
-                        </w:r>
+                        <w:fldSimple w:instr=" SEQ Figure \* ARABIC ">
+                          <w:r>
+                            <w:rPr>
+                              <w:noProof/>
+                            </w:rPr>
+                            <w:t>9</w:t>
+                          </w:r>
+                        </w:fldSimple>
                         <w:r>
                           <w:t xml:space="preserve"> File ‘rte.txt’</w:t>
                         </w:r>
@@ -30652,6 +30487,120 @@
                 <w:szCs w:val="22"/>
                 <w:lang w:eastAsia="en-AU"/>
               </w:rPr>
+              <w:t>PvStepP</w:t>
+            </w:r>
+          </w:p>
+        </w:tc>
+        <w:tc>
+          <w:tcPr>
+            <w:tcW w:w="5704" w:type="dxa"/>
+            <w:shd w:val="clear" w:color="auto" w:fill="auto"/>
+            <w:noWrap/>
+          </w:tcPr>
+          <w:p>
+            <w:pPr>
+              <w:spacing w:before="240"/>
+            </w:pPr>
+            <w:r>
+              <w:t>If PvStepP is set to a value of 1 or greater, the solar setpoint will be quantized in discrete steps of PvStepP</w:t>
+            </w:r>
+            <w:r>
+              <w:t xml:space="preserve"> (kW)</w:t>
+            </w:r>
+          </w:p>
+        </w:tc>
+      </w:tr>
+      <w:tr>
+        <w:trPr>
+          <w:cantSplit/>
+          <w:trHeight w:val="300"/>
+          <w:tblHeader/>
+        </w:trPr>
+        <w:tc>
+          <w:tcPr>
+            <w:tcW w:w="2655" w:type="dxa"/>
+          </w:tcPr>
+          <w:p>
+            <w:pPr>
+              <w:suppressLineNumbers w:val="0"/>
+              <w:spacing w:before="0" w:after="0" w:line="240" w:lineRule="auto"/>
+              <w:rPr>
+                <w:rFonts w:ascii="Calibri" w:eastAsia="Times New Roman" w:hAnsi="Calibri" w:cs="Times New Roman"/>
+                <w:color w:val="000000"/>
+                <w:sz w:val="22"/>
+                <w:szCs w:val="22"/>
+                <w:lang w:eastAsia="en-AU"/>
+              </w:rPr>
+            </w:pPr>
+            <w:r>
+              <w:rPr>
+                <w:rFonts w:ascii="Calibri" w:eastAsia="Times New Roman" w:hAnsi="Calibri" w:cs="Times New Roman"/>
+                <w:color w:val="000000"/>
+                <w:sz w:val="22"/>
+                <w:szCs w:val="22"/>
+                <w:lang w:eastAsia="en-AU"/>
+              </w:rPr>
+              <w:t>PvStepT</w:t>
+            </w:r>
+          </w:p>
+        </w:tc>
+        <w:tc>
+          <w:tcPr>
+            <w:tcW w:w="5704" w:type="dxa"/>
+            <w:shd w:val="clear" w:color="auto" w:fill="auto"/>
+            <w:noWrap/>
+          </w:tcPr>
+          <w:p>
+            <w:pPr>
+              <w:suppressLineNumbers w:val="0"/>
+              <w:spacing w:before="0" w:after="0" w:line="240" w:lineRule="auto"/>
+              <w:rPr>
+                <w:rFonts w:ascii="Calibri" w:eastAsia="Times New Roman" w:hAnsi="Calibri" w:cs="Times New Roman"/>
+                <w:color w:val="000000"/>
+                <w:sz w:val="22"/>
+                <w:szCs w:val="22"/>
+                <w:lang w:eastAsia="en-AU"/>
+              </w:rPr>
+            </w:pPr>
+            <w:r>
+              <w:t>If PvStepT is set to a value of 1 or greater in addition to PvStepP, then the solar setpoint will not change more than once in PvStep</w:t>
+            </w:r>
+            <w:r>
+              <w:t>T seconds (s)</w:t>
+            </w:r>
+          </w:p>
+        </w:tc>
+      </w:tr>
+      <w:tr>
+        <w:trPr>
+          <w:cantSplit/>
+          <w:trHeight w:val="300"/>
+          <w:tblHeader/>
+        </w:trPr>
+        <w:tc>
+          <w:tcPr>
+            <w:tcW w:w="2655" w:type="dxa"/>
+          </w:tcPr>
+          <w:p>
+            <w:pPr>
+              <w:suppressLineNumbers w:val="0"/>
+              <w:spacing w:before="0" w:after="0" w:line="240" w:lineRule="auto"/>
+              <w:rPr>
+                <w:rFonts w:ascii="Calibri" w:eastAsia="Times New Roman" w:hAnsi="Calibri" w:cs="Times New Roman"/>
+                <w:color w:val="000000"/>
+                <w:sz w:val="22"/>
+                <w:szCs w:val="22"/>
+                <w:lang w:eastAsia="en-AU"/>
+              </w:rPr>
+            </w:pPr>
+            <w:r>
+              <w:rPr>
+                <w:rFonts w:ascii="Calibri" w:eastAsia="Times New Roman" w:hAnsi="Calibri" w:cs="Times New Roman"/>
+                <w:color w:val="000000"/>
+                <w:sz w:val="22"/>
+                <w:szCs w:val="22"/>
+                <w:lang w:eastAsia="en-AU"/>
+              </w:rPr>
               <w:t>Shed</w:t>
             </w:r>
             <w:r>
@@ -31492,6 +31441,7 @@
                 <w:szCs w:val="22"/>
                 <w:lang w:eastAsia="en-AU"/>
               </w:rPr>
+              <w:lastRenderedPageBreak/>
               <w:t>StatSpinP</w:t>
             </w:r>
           </w:p>
@@ -31796,7 +31746,6 @@
                 <w:szCs w:val="22"/>
                 <w:lang w:eastAsia="en-AU"/>
               </w:rPr>
-              <w:lastRenderedPageBreak/>
               <w:t>GenOnlineCfg</w:t>
             </w:r>
           </w:p>
@@ -33336,6 +33285,7 @@
                 <w:szCs w:val="22"/>
                 <w:lang w:eastAsia="en-AU"/>
               </w:rPr>
+              <w:lastRenderedPageBreak/>
               <w:t>PvP</w:t>
             </w:r>
           </w:p>
@@ -33657,7 +33607,6 @@
                 <w:szCs w:val="22"/>
                 <w:lang w:eastAsia="en-AU"/>
               </w:rPr>
-              <w:lastRenderedPageBreak/>
               <w:t>ShedE</w:t>
             </w:r>
           </w:p>
@@ -34377,14 +34326,14 @@
         <v:path o:extrusionok="f" gradientshapeok="t" o:connecttype="rect"/>
         <o:lock v:ext="edit" aspectratio="t"/>
       </v:shapetype>
-      <v:shape id="_x0000_i1030" type="#_x0000_t75" style="width:11.25pt;height:11.25pt" o:bullet="t">
+      <v:shape id="_x0000_i1068" type="#_x0000_t75" style="width:11.25pt;height:11.25pt" o:bullet="t">
         <v:imagedata r:id="rId1" o:title="mso28E6"/>
       </v:shape>
     </w:pict>
   </w:numPicBullet>
   <w:numPicBullet w:numPicBulletId="1">
     <w:pict>
-      <v:shape id="_x0000_i1031" type="#_x0000_t75" style="width:151.5pt;height:162.75pt" o:bullet="t">
+      <v:shape id="_x0000_i1069" type="#_x0000_t75" style="width:151.5pt;height:162.75pt" o:bullet="t">
         <v:imagedata r:id="rId2" o:title="warn"/>
       </v:shape>
     </w:pict>
@@ -34392,10 +34341,11 @@
   <w:abstractNum w:abstractNumId="0">
     <w:nsid w:val="FFFFFF7C"/>
     <w:multiLevelType w:val="singleLevel"/>
-    <w:tmpl w:val="068EBBB4"/>
+    <w:tmpl w:val="A9C43C5E"/>
     <w:lvl w:ilvl="0">
       <w:start w:val="1"/>
       <w:numFmt w:val="decimal"/>
+      <w:pStyle w:val="ListNumber5"/>
       <w:lvlText w:val="%1."/>
       <w:lvlJc w:val="left"/>
       <w:pPr>
@@ -34409,10 +34359,11 @@
   <w:abstractNum w:abstractNumId="1">
     <w:nsid w:val="FFFFFF7D"/>
     <w:multiLevelType w:val="singleLevel"/>
-    <w:tmpl w:val="172C7C5C"/>
+    <w:tmpl w:val="92D45C0A"/>
     <w:lvl w:ilvl="0">
       <w:start w:val="1"/>
       <w:numFmt w:val="decimal"/>
+      <w:pStyle w:val="ListNumber4"/>
       <w:lvlText w:val="%1."/>
       <w:lvlJc w:val="left"/>
       <w:pPr>
@@ -34426,7 +34377,7 @@
   <w:abstractNum w:abstractNumId="2">
     <w:nsid w:val="FFFFFF7E"/>
     <w:multiLevelType w:val="singleLevel"/>
-    <w:tmpl w:val="7B2CD690"/>
+    <w:tmpl w:val="DF7E7DB6"/>
     <w:lvl w:ilvl="0">
       <w:start w:val="1"/>
       <w:numFmt w:val="decimal"/>
@@ -34443,10 +34394,11 @@
   <w:abstractNum w:abstractNumId="3">
     <w:nsid w:val="FFFFFF7F"/>
     <w:multiLevelType w:val="singleLevel"/>
-    <w:tmpl w:val="CB38E0AC"/>
+    <w:tmpl w:val="5CC43388"/>
     <w:lvl w:ilvl="0">
       <w:start w:val="1"/>
       <w:numFmt w:val="decimal"/>
+      <w:pStyle w:val="ListNumber2"/>
       <w:lvlText w:val="%1."/>
       <w:lvlJc w:val="left"/>
       <w:pPr>
@@ -34460,7 +34412,7 @@
   <w:abstractNum w:abstractNumId="4">
     <w:nsid w:val="FFFFFF80"/>
     <w:multiLevelType w:val="singleLevel"/>
-    <w:tmpl w:val="92425CDE"/>
+    <w:tmpl w:val="BD003EA8"/>
     <w:lvl w:ilvl="0">
       <w:start w:val="1"/>
       <w:numFmt w:val="bullet"/>
@@ -34480,7 +34432,7 @@
   <w:abstractNum w:abstractNumId="5">
     <w:nsid w:val="FFFFFF81"/>
     <w:multiLevelType w:val="singleLevel"/>
-    <w:tmpl w:val="C060A5CE"/>
+    <w:tmpl w:val="BD8C251A"/>
     <w:lvl w:ilvl="0">
       <w:start w:val="1"/>
       <w:numFmt w:val="bullet"/>
@@ -34500,7 +34452,7 @@
   <w:abstractNum w:abstractNumId="6">
     <w:nsid w:val="FFFFFF82"/>
     <w:multiLevelType w:val="singleLevel"/>
-    <w:tmpl w:val="25B887EE"/>
+    <w:tmpl w:val="98488F46"/>
     <w:lvl w:ilvl="0">
       <w:start w:val="1"/>
       <w:numFmt w:val="bullet"/>
@@ -34520,7 +34472,7 @@
   <w:abstractNum w:abstractNumId="7">
     <w:nsid w:val="FFFFFF83"/>
     <w:multiLevelType w:val="singleLevel"/>
-    <w:tmpl w:val="37645A8E"/>
+    <w:tmpl w:val="0DE67BE2"/>
     <w:lvl w:ilvl="0">
       <w:start w:val="1"/>
       <w:numFmt w:val="bullet"/>
@@ -34540,10 +34492,11 @@
   <w:abstractNum w:abstractNumId="8">
     <w:nsid w:val="FFFFFF88"/>
     <w:multiLevelType w:val="singleLevel"/>
-    <w:tmpl w:val="886AD3A4"/>
+    <w:tmpl w:val="0636BE32"/>
     <w:lvl w:ilvl="0">
       <w:start w:val="1"/>
       <w:numFmt w:val="decimal"/>
+      <w:pStyle w:val="ListNumber"/>
       <w:lvlText w:val="%1."/>
       <w:lvlJc w:val="left"/>
       <w:pPr>
@@ -40416,7 +40369,6 @@
     <w:next w:val="Normal"/>
     <w:link w:val="Heading4Char"/>
     <w:uiPriority w:val="9"/>
-    <w:semiHidden/>
     <w:unhideWhenUsed/>
     <w:qFormat/>
     <w:rsid w:val="004A7B9F"/>
@@ -40446,7 +40398,6 @@
     <w:next w:val="Normal"/>
     <w:link w:val="Heading5Char"/>
     <w:uiPriority w:val="9"/>
-    <w:semiHidden/>
     <w:unhideWhenUsed/>
     <w:qFormat/>
     <w:rsid w:val="004A7B9F"/>
@@ -40475,7 +40426,6 @@
     <w:next w:val="Normal"/>
     <w:link w:val="Heading6Char"/>
     <w:uiPriority w:val="9"/>
-    <w:semiHidden/>
     <w:unhideWhenUsed/>
     <w:qFormat/>
     <w:rsid w:val="004A7B9F"/>
@@ -40504,7 +40454,6 @@
     <w:next w:val="Normal"/>
     <w:link w:val="Heading7Char"/>
     <w:uiPriority w:val="9"/>
-    <w:semiHidden/>
     <w:unhideWhenUsed/>
     <w:qFormat/>
     <w:rsid w:val="004A7B9F"/>
@@ -40530,7 +40479,6 @@
     <w:next w:val="Normal"/>
     <w:link w:val="Heading8Char"/>
     <w:uiPriority w:val="9"/>
-    <w:semiHidden/>
     <w:unhideWhenUsed/>
     <w:qFormat/>
     <w:rsid w:val="004A7B9F"/>
@@ -40555,7 +40503,6 @@
     <w:next w:val="Normal"/>
     <w:link w:val="Heading9Char"/>
     <w:uiPriority w:val="9"/>
-    <w:semiHidden/>
     <w:unhideWhenUsed/>
     <w:qFormat/>
     <w:rsid w:val="004A7B9F"/>
@@ -40717,7 +40664,6 @@
     <w:basedOn w:val="DefaultParagraphFont"/>
     <w:link w:val="Heading4"/>
     <w:uiPriority w:val="9"/>
-    <w:semiHidden/>
     <w:rsid w:val="004A7B9F"/>
     <w:rPr>
       <w:caps/>
@@ -40730,7 +40676,6 @@
     <w:basedOn w:val="DefaultParagraphFont"/>
     <w:link w:val="Heading5"/>
     <w:uiPriority w:val="9"/>
-    <w:semiHidden/>
     <w:rsid w:val="004A7B9F"/>
     <w:rPr>
       <w:caps/>
@@ -40743,7 +40688,6 @@
     <w:basedOn w:val="DefaultParagraphFont"/>
     <w:link w:val="Heading6"/>
     <w:uiPriority w:val="9"/>
-    <w:semiHidden/>
     <w:rsid w:val="004A7B9F"/>
     <w:rPr>
       <w:caps/>
@@ -40756,7 +40700,6 @@
     <w:basedOn w:val="DefaultParagraphFont"/>
     <w:link w:val="Heading7"/>
     <w:uiPriority w:val="9"/>
-    <w:semiHidden/>
     <w:rsid w:val="004A7B9F"/>
     <w:rPr>
       <w:caps/>
@@ -40769,7 +40712,6 @@
     <w:basedOn w:val="DefaultParagraphFont"/>
     <w:link w:val="Heading8"/>
     <w:uiPriority w:val="9"/>
-    <w:semiHidden/>
     <w:rsid w:val="004A7B9F"/>
     <w:rPr>
       <w:caps/>
@@ -40783,7 +40725,6 @@
     <w:basedOn w:val="DefaultParagraphFont"/>
     <w:link w:val="Heading9"/>
     <w:uiPriority w:val="9"/>
-    <w:semiHidden/>
     <w:rsid w:val="004A7B9F"/>
     <w:rPr>
       <w:i/>
@@ -40993,7 +40934,6 @@
     <w:basedOn w:val="Heading1"/>
     <w:next w:val="Normal"/>
     <w:uiPriority w:val="39"/>
-    <w:semiHidden/>
     <w:unhideWhenUsed/>
     <w:qFormat/>
     <w:rsid w:val="004A7B9F"/>
@@ -41498,7 +41438,6 @@
     <w:name w:val="line number"/>
     <w:basedOn w:val="DefaultParagraphFont"/>
     <w:uiPriority w:val="99"/>
-    <w:semiHidden/>
     <w:unhideWhenUsed/>
     <w:rsid w:val="00876F0F"/>
   </w:style>
@@ -41998,6 +41937,228 @@
       </w:rPr>
     </w:tblStylePr>
   </w:style>
+  <w:style w:type="paragraph" w:styleId="TOC4">
+    <w:name w:val="toc 4"/>
+    <w:basedOn w:val="Normal"/>
+    <w:next w:val="Normal"/>
+    <w:autoRedefine/>
+    <w:uiPriority w:val="39"/>
+    <w:unhideWhenUsed/>
+    <w:rsid w:val="009E1085"/>
+    <w:pPr>
+      <w:spacing w:after="100"/>
+      <w:ind w:left="600"/>
+    </w:pPr>
+  </w:style>
+  <w:style w:type="paragraph" w:styleId="TOC5">
+    <w:name w:val="toc 5"/>
+    <w:basedOn w:val="Normal"/>
+    <w:next w:val="Normal"/>
+    <w:autoRedefine/>
+    <w:uiPriority w:val="39"/>
+    <w:unhideWhenUsed/>
+    <w:rsid w:val="009E1085"/>
+    <w:pPr>
+      <w:spacing w:after="100"/>
+      <w:ind w:left="800"/>
+    </w:pPr>
+  </w:style>
+  <w:style w:type="paragraph" w:styleId="Index4">
+    <w:name w:val="index 4"/>
+    <w:basedOn w:val="Normal"/>
+    <w:next w:val="Normal"/>
+    <w:autoRedefine/>
+    <w:uiPriority w:val="99"/>
+    <w:unhideWhenUsed/>
+    <w:rsid w:val="009E1085"/>
+    <w:pPr>
+      <w:spacing w:before="0" w:after="0" w:line="240" w:lineRule="auto"/>
+      <w:ind w:left="800" w:hanging="200"/>
+    </w:pPr>
+  </w:style>
+  <w:style w:type="paragraph" w:styleId="Index1">
+    <w:name w:val="index 1"/>
+    <w:basedOn w:val="Normal"/>
+    <w:next w:val="Normal"/>
+    <w:autoRedefine/>
+    <w:uiPriority w:val="99"/>
+    <w:unhideWhenUsed/>
+    <w:rsid w:val="009E1085"/>
+    <w:pPr>
+      <w:spacing w:before="0" w:after="0" w:line="240" w:lineRule="auto"/>
+      <w:ind w:left="200" w:hanging="200"/>
+    </w:pPr>
+  </w:style>
+  <w:style w:type="paragraph" w:styleId="IndexHeading">
+    <w:name w:val="index heading"/>
+    <w:basedOn w:val="Normal"/>
+    <w:next w:val="Index1"/>
+    <w:uiPriority w:val="99"/>
+    <w:unhideWhenUsed/>
+    <w:rsid w:val="009E1085"/>
+    <w:rPr>
+      <w:rFonts w:asciiTheme="majorHAnsi" w:eastAsiaTheme="majorEastAsia" w:hAnsiTheme="majorHAnsi" w:cstheme="majorBidi"/>
+      <w:b/>
+      <w:bCs/>
+    </w:rPr>
+  </w:style>
+  <w:style w:type="paragraph" w:styleId="Index2">
+    <w:name w:val="index 2"/>
+    <w:basedOn w:val="Normal"/>
+    <w:next w:val="Normal"/>
+    <w:autoRedefine/>
+    <w:uiPriority w:val="99"/>
+    <w:unhideWhenUsed/>
+    <w:rsid w:val="009E1085"/>
+    <w:pPr>
+      <w:spacing w:before="0" w:after="0" w:line="240" w:lineRule="auto"/>
+      <w:ind w:left="400" w:hanging="200"/>
+    </w:pPr>
+  </w:style>
+  <w:style w:type="paragraph" w:styleId="Index6">
+    <w:name w:val="index 6"/>
+    <w:basedOn w:val="Normal"/>
+    <w:next w:val="Normal"/>
+    <w:autoRedefine/>
+    <w:uiPriority w:val="99"/>
+    <w:unhideWhenUsed/>
+    <w:rsid w:val="009E1085"/>
+    <w:pPr>
+      <w:spacing w:before="0" w:after="0" w:line="240" w:lineRule="auto"/>
+      <w:ind w:left="1200" w:hanging="200"/>
+    </w:pPr>
+  </w:style>
+  <w:style w:type="paragraph" w:styleId="TOAHeading">
+    <w:name w:val="toa heading"/>
+    <w:basedOn w:val="Normal"/>
+    <w:next w:val="Normal"/>
+    <w:uiPriority w:val="99"/>
+    <w:unhideWhenUsed/>
+    <w:rsid w:val="009E1085"/>
+    <w:pPr>
+      <w:spacing w:before="120"/>
+    </w:pPr>
+    <w:rPr>
+      <w:rFonts w:asciiTheme="majorHAnsi" w:eastAsiaTheme="majorEastAsia" w:hAnsiTheme="majorHAnsi" w:cstheme="majorBidi"/>
+      <w:b/>
+      <w:bCs/>
+      <w:sz w:val="24"/>
+      <w:szCs w:val="24"/>
+    </w:rPr>
+  </w:style>
+  <w:style w:type="paragraph" w:styleId="List">
+    <w:name w:val="List"/>
+    <w:basedOn w:val="Normal"/>
+    <w:uiPriority w:val="99"/>
+    <w:unhideWhenUsed/>
+    <w:rsid w:val="009E1085"/>
+    <w:pPr>
+      <w:ind w:left="283" w:hanging="283"/>
+      <w:contextualSpacing/>
+    </w:pPr>
+  </w:style>
+  <w:style w:type="paragraph" w:styleId="List5">
+    <w:name w:val="List 5"/>
+    <w:basedOn w:val="Normal"/>
+    <w:uiPriority w:val="99"/>
+    <w:unhideWhenUsed/>
+    <w:rsid w:val="009E1085"/>
+    <w:pPr>
+      <w:ind w:left="1415" w:hanging="283"/>
+      <w:contextualSpacing/>
+    </w:pPr>
+  </w:style>
+  <w:style w:type="paragraph" w:styleId="ListNumber">
+    <w:name w:val="List Number"/>
+    <w:basedOn w:val="Normal"/>
+    <w:uiPriority w:val="99"/>
+    <w:unhideWhenUsed/>
+    <w:rsid w:val="009E1085"/>
+    <w:pPr>
+      <w:numPr>
+        <w:numId w:val="12"/>
+      </w:numPr>
+      <w:contextualSpacing/>
+    </w:pPr>
+  </w:style>
+  <w:style w:type="paragraph" w:styleId="ListNumber2">
+    <w:name w:val="List Number 2"/>
+    <w:basedOn w:val="Normal"/>
+    <w:uiPriority w:val="99"/>
+    <w:unhideWhenUsed/>
+    <w:rsid w:val="009E1085"/>
+    <w:pPr>
+      <w:numPr>
+        <w:numId w:val="13"/>
+      </w:numPr>
+      <w:contextualSpacing/>
+    </w:pPr>
+  </w:style>
+  <w:style w:type="paragraph" w:styleId="ListNumber4">
+    <w:name w:val="List Number 4"/>
+    <w:basedOn w:val="Normal"/>
+    <w:uiPriority w:val="99"/>
+    <w:unhideWhenUsed/>
+    <w:rsid w:val="009E1085"/>
+    <w:pPr>
+      <w:numPr>
+        <w:numId w:val="15"/>
+      </w:numPr>
+      <w:contextualSpacing/>
+    </w:pPr>
+  </w:style>
+  <w:style w:type="paragraph" w:styleId="ListNumber5">
+    <w:name w:val="List Number 5"/>
+    <w:basedOn w:val="Normal"/>
+    <w:uiPriority w:val="99"/>
+    <w:unhideWhenUsed/>
+    <w:rsid w:val="009E1085"/>
+    <w:pPr>
+      <w:numPr>
+        <w:numId w:val="16"/>
+      </w:numPr>
+      <w:contextualSpacing/>
+    </w:pPr>
+  </w:style>
+  <w:style w:type="paragraph" w:styleId="MacroText">
+    <w:name w:val="macro"/>
+    <w:link w:val="MacroTextChar"/>
+    <w:uiPriority w:val="99"/>
+    <w:unhideWhenUsed/>
+    <w:rsid w:val="009E1085"/>
+    <w:pPr>
+      <w:suppressLineNumbers/>
+      <w:tabs>
+        <w:tab w:val="left" w:pos="480"/>
+        <w:tab w:val="left" w:pos="960"/>
+        <w:tab w:val="left" w:pos="1440"/>
+        <w:tab w:val="left" w:pos="1920"/>
+        <w:tab w:val="left" w:pos="2400"/>
+        <w:tab w:val="left" w:pos="2880"/>
+        <w:tab w:val="left" w:pos="3360"/>
+        <w:tab w:val="left" w:pos="3840"/>
+        <w:tab w:val="left" w:pos="4320"/>
+      </w:tabs>
+      <w:spacing w:after="0"/>
+    </w:pPr>
+    <w:rPr>
+      <w:rFonts w:ascii="Consolas" w:hAnsi="Consolas" w:cs="Consolas"/>
+      <w:sz w:val="20"/>
+      <w:szCs w:val="20"/>
+    </w:rPr>
+  </w:style>
+  <w:style w:type="character" w:customStyle="1" w:styleId="MacroTextChar">
+    <w:name w:val="Macro Text Char"/>
+    <w:basedOn w:val="DefaultParagraphFont"/>
+    <w:link w:val="MacroText"/>
+    <w:uiPriority w:val="99"/>
+    <w:rsid w:val="009E1085"/>
+    <w:rPr>
+      <w:rFonts w:ascii="Consolas" w:hAnsi="Consolas" w:cs="Consolas"/>
+      <w:sz w:val="20"/>
+      <w:szCs w:val="20"/>
+    </w:rPr>
+  </w:style>
 </w:styles>
 </file>
 
@@ -42132,11 +42293,11 @@
           <c:showPercent val="0"/>
           <c:showBubbleSize val="0"/>
         </c:dLbls>
-        <c:axId val="1544431840"/>
-        <c:axId val="1544436192"/>
+        <c:axId val="1860235872"/>
+        <c:axId val="1860259264"/>
       </c:scatterChart>
       <c:valAx>
-        <c:axId val="1544431840"/>
+        <c:axId val="1860235872"/>
         <c:scaling>
           <c:orientation val="minMax"/>
           <c:max val="1"/>
@@ -42148,12 +42309,12 @@
         <c:majorTickMark val="out"/>
         <c:minorTickMark val="none"/>
         <c:tickLblPos val="nextTo"/>
-        <c:crossAx val="1544436192"/>
+        <c:crossAx val="1860259264"/>
         <c:crosses val="autoZero"/>
         <c:crossBetween val="midCat"/>
       </c:valAx>
       <c:valAx>
-        <c:axId val="1544436192"/>
+        <c:axId val="1860259264"/>
         <c:scaling>
           <c:orientation val="minMax"/>
         </c:scaling>
@@ -42164,7 +42325,7 @@
         <c:majorTickMark val="out"/>
         <c:minorTickMark val="none"/>
         <c:tickLblPos val="nextTo"/>
-        <c:crossAx val="1544431840"/>
+        <c:crossAx val="1860235872"/>
         <c:crosses val="autoZero"/>
         <c:crossBetween val="midCat"/>
       </c:valAx>
@@ -42469,7 +42630,7 @@
 </file>
 
 <file path=customXml/itemProps1.xml><?xml version="1.0" encoding="utf-8"?>
-<ds:datastoreItem xmlns:ds="http://schemas.openxmlformats.org/officeDocument/2006/customXml" ds:itemID="{9D905FB6-209B-4808-8D39-9132384C14B1}">
+<ds:datastoreItem xmlns:ds="http://schemas.openxmlformats.org/officeDocument/2006/customXml" ds:itemID="{FA3FD2A0-CC8A-40B2-8CBB-A5665F6CF71F}">
   <ds:schemaRefs>
     <ds:schemaRef ds:uri="http://schemas.openxmlformats.org/officeDocument/2006/bibliography"/>
   </ds:schemaRefs>

</xml_diff>